<commit_message>
Added project setup for revising the react basics.
</commit_message>
<xml_diff>
--- a/Notes/10_LocaStorage.docx
+++ b/Notes/10_LocaStorage.docx
@@ -46,6 +46,23 @@
     </w:p>
     <w:p>
       <w:pPr>
+        <w:ind w:left="3600"/>
+        <w:rPr>
+          <w:b/>
+          <w:lang w:val="en-US"/>
+        </w:rPr>
+      </w:pPr>
+      <w:r>
+        <w:rPr>
+          <w:b/>
+          <w:highlight w:val="yellow"/>
+          <w:lang w:val="en-US"/>
+        </w:rPr>
+        <w:t>Context API Concept</w:t>
+      </w:r>
+    </w:p>
+    <w:p>
+      <w:pPr>
         <w:pStyle w:val="ListParagraph"/>
         <w:numPr>
           <w:ilvl w:val="0"/>
@@ -553,6 +570,662 @@
           <w:lang w:val="en-US"/>
         </w:rPr>
         <w:t>After providing values we have design the functionality of each values like add, delete, update/edit and toggle.</w:t>
+      </w:r>
+    </w:p>
+    <w:p>
+      <w:pPr>
+        <w:pStyle w:val="ListParagraph"/>
+        <w:numPr>
+          <w:ilvl w:val="1"/>
+          <w:numId w:val="1"/>
+        </w:numPr>
+        <w:rPr>
+          <w:bCs/>
+          <w:lang w:val="en-US"/>
+        </w:rPr>
+      </w:pPr>
+      <w:r>
+        <w:rPr>
+          <w:bCs/>
+          <w:lang w:val="en-US"/>
+        </w:rPr>
+        <w:t xml:space="preserve">By adding title to-dos like this, </w:t>
+      </w:r>
+      <w:r>
+        <w:rPr>
+          <w:b/>
+          <w:lang w:val="en-US"/>
+        </w:rPr>
+        <w:t>our old to-do will be deleted and only new one will be added</w:t>
+      </w:r>
+      <w:r>
+        <w:rPr>
+          <w:bCs/>
+          <w:lang w:val="en-US"/>
+        </w:rPr>
+        <w:t>.</w:t>
+      </w:r>
+    </w:p>
+    <w:p>
+      <w:pPr>
+        <w:pStyle w:val="ListParagraph"/>
+        <w:ind w:left="1440"/>
+        <w:rPr>
+          <w:bCs/>
+          <w:lang w:val="en-US"/>
+        </w:rPr>
+      </w:pPr>
+      <w:r>
+        <w:rPr>
+          <w:bCs/>
+          <w:noProof/>
+          <w:lang w:eastAsia="en-IN"/>
+        </w:rPr>
+        <w:drawing>
+          <wp:inline distT="0" distB="0" distL="0" distR="0" wp14:anchorId="0F56100F" wp14:editId="2A885FCF">
+            <wp:extent cx="2305372" cy="590632"/>
+            <wp:effectExtent l="0" t="0" r="0" b="0"/>
+            <wp:docPr id="1" name="Picture 1"/>
+            <wp:cNvGraphicFramePr>
+              <a:graphicFrameLocks xmlns:a="http://schemas.openxmlformats.org/drawingml/2006/main" noChangeAspect="1"/>
+            </wp:cNvGraphicFramePr>
+            <a:graphic xmlns:a="http://schemas.openxmlformats.org/drawingml/2006/main">
+              <a:graphicData uri="http://schemas.openxmlformats.org/drawingml/2006/picture">
+                <pic:pic xmlns:pic="http://schemas.openxmlformats.org/drawingml/2006/picture">
+                  <pic:nvPicPr>
+                    <pic:cNvPr id="1" name=""/>
+                    <pic:cNvPicPr/>
+                  </pic:nvPicPr>
+                  <pic:blipFill>
+                    <a:blip r:embed="rId5"/>
+                    <a:stretch>
+                      <a:fillRect/>
+                    </a:stretch>
+                  </pic:blipFill>
+                  <pic:spPr>
+                    <a:xfrm>
+                      <a:off x="0" y="0"/>
+                      <a:ext cx="2305372" cy="590632"/>
+                    </a:xfrm>
+                    <a:prstGeom prst="rect">
+                      <a:avLst/>
+                    </a:prstGeom>
+                  </pic:spPr>
+                </pic:pic>
+              </a:graphicData>
+            </a:graphic>
+          </wp:inline>
+        </w:drawing>
+      </w:r>
+    </w:p>
+    <w:p>
+      <w:pPr>
+        <w:pStyle w:val="ListParagraph"/>
+        <w:numPr>
+          <w:ilvl w:val="1"/>
+          <w:numId w:val="1"/>
+        </w:numPr>
+        <w:rPr>
+          <w:bCs/>
+          <w:lang w:val="en-US"/>
+        </w:rPr>
+      </w:pPr>
+      <w:r>
+        <w:rPr>
+          <w:b/>
+          <w:lang w:val="en-US"/>
+        </w:rPr>
+        <w:t>To avoid this we have to pass the previous to-dos also.</w:t>
+      </w:r>
+    </w:p>
+    <w:p>
+      <w:pPr>
+        <w:pStyle w:val="ListParagraph"/>
+        <w:ind w:left="1440"/>
+        <w:rPr>
+          <w:bCs/>
+          <w:lang w:val="en-US"/>
+        </w:rPr>
+      </w:pPr>
+      <w:r>
+        <w:rPr>
+          <w:bCs/>
+          <w:noProof/>
+          <w:lang w:eastAsia="en-IN"/>
+        </w:rPr>
+        <w:drawing>
+          <wp:inline distT="0" distB="0" distL="0" distR="0" wp14:anchorId="47F34485" wp14:editId="254D6E50">
+            <wp:extent cx="3134162" cy="571580"/>
+            <wp:effectExtent l="0" t="0" r="0" b="0"/>
+            <wp:docPr id="2" name="Picture 2"/>
+            <wp:cNvGraphicFramePr>
+              <a:graphicFrameLocks xmlns:a="http://schemas.openxmlformats.org/drawingml/2006/main" noChangeAspect="1"/>
+            </wp:cNvGraphicFramePr>
+            <a:graphic xmlns:a="http://schemas.openxmlformats.org/drawingml/2006/main">
+              <a:graphicData uri="http://schemas.openxmlformats.org/drawingml/2006/picture">
+                <pic:pic xmlns:pic="http://schemas.openxmlformats.org/drawingml/2006/picture">
+                  <pic:nvPicPr>
+                    <pic:cNvPr id="1" name=""/>
+                    <pic:cNvPicPr/>
+                  </pic:nvPicPr>
+                  <pic:blipFill>
+                    <a:blip r:embed="rId6"/>
+                    <a:stretch>
+                      <a:fillRect/>
+                    </a:stretch>
+                  </pic:blipFill>
+                  <pic:spPr>
+                    <a:xfrm>
+                      <a:off x="0" y="0"/>
+                      <a:ext cx="3134162" cy="571580"/>
+                    </a:xfrm>
+                    <a:prstGeom prst="rect">
+                      <a:avLst/>
+                    </a:prstGeom>
+                  </pic:spPr>
+                </pic:pic>
+              </a:graphicData>
+            </a:graphic>
+          </wp:inline>
+        </w:drawing>
+      </w:r>
+    </w:p>
+    <w:p>
+      <w:pPr>
+        <w:pStyle w:val="ListParagraph"/>
+        <w:numPr>
+          <w:ilvl w:val="2"/>
+          <w:numId w:val="1"/>
+        </w:numPr>
+        <w:rPr>
+          <w:bCs/>
+          <w:lang w:val="en-US"/>
+        </w:rPr>
+      </w:pPr>
+      <w:r>
+        <w:rPr>
+          <w:bCs/>
+          <w:lang w:val="en-US"/>
+        </w:rPr>
+        <w:t>Now, both old and new to-dos can be added together, we can move title in starting to add new to-dos at first.</w:t>
+      </w:r>
+    </w:p>
+    <w:p>
+      <w:pPr>
+        <w:pStyle w:val="ListParagraph"/>
+        <w:numPr>
+          <w:ilvl w:val="1"/>
+          <w:numId w:val="1"/>
+        </w:numPr>
+        <w:rPr>
+          <w:bCs/>
+          <w:lang w:val="en-US"/>
+        </w:rPr>
+      </w:pPr>
+      <w:r>
+        <w:rPr>
+          <w:b/>
+          <w:lang w:val="en-US"/>
+        </w:rPr>
+        <w:t>To add IDs with each to-do we can use date function.</w:t>
+      </w:r>
+    </w:p>
+    <w:p>
+      <w:pPr>
+        <w:pStyle w:val="ListParagraph"/>
+        <w:numPr>
+          <w:ilvl w:val="0"/>
+          <w:numId w:val="1"/>
+        </w:numPr>
+        <w:rPr>
+          <w:bCs/>
+          <w:lang w:val="en-US"/>
+        </w:rPr>
+      </w:pPr>
+      <w:r>
+        <w:rPr>
+          <w:bCs/>
+          <w:lang w:val="en-US"/>
+        </w:rPr>
+        <w:t>For editing/updating to-do we have use loop and then we find the ID</w:t>
+      </w:r>
+      <w:r>
+        <w:rPr>
+          <w:bCs/>
+          <w:lang w:val="en-US"/>
+        </w:rPr>
+        <w:t>.</w:t>
+      </w:r>
+    </w:p>
+    <w:p>
+      <w:pPr>
+        <w:rPr>
+          <w:bCs/>
+          <w:lang w:val="en-US"/>
+        </w:rPr>
+      </w:pPr>
+    </w:p>
+    <w:p>
+      <w:pPr>
+        <w:rPr>
+          <w:bCs/>
+          <w:lang w:val="en-US"/>
+        </w:rPr>
+      </w:pPr>
+    </w:p>
+    <w:p>
+      <w:pPr>
+        <w:ind w:left="3600"/>
+        <w:rPr>
+          <w:b/>
+          <w:lang w:val="en-US"/>
+        </w:rPr>
+      </w:pPr>
+      <w:r>
+        <w:rPr>
+          <w:b/>
+          <w:highlight w:val="yellow"/>
+          <w:lang w:val="en-US"/>
+        </w:rPr>
+        <w:t xml:space="preserve">Local Storage </w:t>
+      </w:r>
+      <w:r>
+        <w:rPr>
+          <w:b/>
+          <w:highlight w:val="yellow"/>
+          <w:lang w:val="en-US"/>
+        </w:rPr>
+        <w:t>Concept</w:t>
+      </w:r>
+    </w:p>
+    <w:p>
+      <w:pPr>
+        <w:pStyle w:val="ListParagraph"/>
+        <w:numPr>
+          <w:ilvl w:val="0"/>
+          <w:numId w:val="2"/>
+        </w:numPr>
+        <w:rPr>
+          <w:bCs/>
+          <w:lang w:val="en-US"/>
+        </w:rPr>
+      </w:pPr>
+      <w:r>
+        <w:rPr>
+          <w:bCs/>
+          <w:lang w:val="en-US"/>
+        </w:rPr>
+        <w:t>In local storage we have only 4 concepts:</w:t>
+      </w:r>
+    </w:p>
+    <w:p>
+      <w:pPr>
+        <w:pStyle w:val="ListParagraph"/>
+        <w:numPr>
+          <w:ilvl w:val="1"/>
+          <w:numId w:val="2"/>
+        </w:numPr>
+        <w:rPr>
+          <w:bCs/>
+          <w:lang w:val="en-US"/>
+        </w:rPr>
+      </w:pPr>
+      <w:r>
+        <w:rPr>
+          <w:bCs/>
+          <w:lang w:val="en-US"/>
+        </w:rPr>
+        <w:t>get items</w:t>
+      </w:r>
+    </w:p>
+    <w:p>
+      <w:pPr>
+        <w:pStyle w:val="ListParagraph"/>
+        <w:numPr>
+          <w:ilvl w:val="1"/>
+          <w:numId w:val="2"/>
+        </w:numPr>
+        <w:rPr>
+          <w:bCs/>
+          <w:lang w:val="en-US"/>
+        </w:rPr>
+      </w:pPr>
+      <w:r>
+        <w:rPr>
+          <w:bCs/>
+          <w:lang w:val="en-US"/>
+        </w:rPr>
+        <w:t>set items</w:t>
+      </w:r>
+    </w:p>
+    <w:p>
+      <w:pPr>
+        <w:pStyle w:val="ListParagraph"/>
+        <w:numPr>
+          <w:ilvl w:val="1"/>
+          <w:numId w:val="2"/>
+        </w:numPr>
+        <w:rPr>
+          <w:bCs/>
+          <w:lang w:val="en-US"/>
+        </w:rPr>
+      </w:pPr>
+      <w:r>
+        <w:rPr>
+          <w:bCs/>
+          <w:lang w:val="en-US"/>
+        </w:rPr>
+        <w:t>Data stored in the key value pair</w:t>
+      </w:r>
+    </w:p>
+    <w:p>
+      <w:pPr>
+        <w:pStyle w:val="ListParagraph"/>
+        <w:numPr>
+          <w:ilvl w:val="1"/>
+          <w:numId w:val="2"/>
+        </w:numPr>
+        <w:rPr>
+          <w:bCs/>
+          <w:lang w:val="en-US"/>
+        </w:rPr>
+      </w:pPr>
+      <w:r>
+        <w:rPr>
+          <w:bCs/>
+          <w:lang w:val="en-US"/>
+        </w:rPr>
+        <w:lastRenderedPageBreak/>
+        <w:t>Data always stored in the string format, so we have convert the data into JSON format.</w:t>
+      </w:r>
+    </w:p>
+    <w:p>
+      <w:pPr>
+        <w:pStyle w:val="ListParagraph"/>
+        <w:numPr>
+          <w:ilvl w:val="0"/>
+          <w:numId w:val="2"/>
+        </w:numPr>
+        <w:rPr>
+          <w:bCs/>
+          <w:lang w:val="en-US"/>
+        </w:rPr>
+      </w:pPr>
+      <w:r>
+        <w:rPr>
+          <w:bCs/>
+          <w:lang w:val="en-US"/>
+        </w:rPr>
+        <w:t>When</w:t>
+      </w:r>
+      <w:r>
+        <w:rPr>
+          <w:bCs/>
+          <w:lang w:val="en-US"/>
+        </w:rPr>
+        <w:t xml:space="preserve"> we</w:t>
+      </w:r>
+      <w:r>
+        <w:rPr>
+          <w:bCs/>
+          <w:lang w:val="en-US"/>
+        </w:rPr>
+        <w:t xml:space="preserve"> load our app, all the to-dos are available so to do this we have to use a hook called </w:t>
+      </w:r>
+      <w:r>
+        <w:rPr>
+          <w:b/>
+          <w:lang w:val="en-US"/>
+        </w:rPr>
+        <w:t>use effect</w:t>
+      </w:r>
+      <w:r>
+        <w:rPr>
+          <w:bCs/>
+          <w:lang w:val="en-US"/>
+        </w:rPr>
+        <w:t xml:space="preserve"> which is used to update the DOM, fetch the data, etc.</w:t>
+      </w:r>
+    </w:p>
+    <w:p>
+      <w:pPr>
+        <w:pStyle w:val="ListParagraph"/>
+        <w:numPr>
+          <w:ilvl w:val="0"/>
+          <w:numId w:val="2"/>
+        </w:numPr>
+        <w:rPr>
+          <w:bCs/>
+          <w:lang w:val="en-US"/>
+        </w:rPr>
+      </w:pPr>
+      <w:r>
+        <w:rPr>
+          <w:bCs/>
+          <w:lang w:val="en-US"/>
+        </w:rPr>
+        <w:t>After this, first we have get all the to-dos, in JSON format.</w:t>
+      </w:r>
+    </w:p>
+    <w:p>
+      <w:pPr>
+        <w:pStyle w:val="ListParagraph"/>
+        <w:rPr>
+          <w:bCs/>
+          <w:lang w:val="en-US"/>
+        </w:rPr>
+      </w:pPr>
+      <w:r>
+        <w:rPr>
+          <w:bCs/>
+          <w:lang w:val="en-US"/>
+        </w:rPr>
+        <w:drawing>
+          <wp:inline distT="0" distB="0" distL="0" distR="0" wp14:anchorId="7012C3E8" wp14:editId="6B21C74A">
+            <wp:extent cx="4839375" cy="1324160"/>
+            <wp:effectExtent l="0" t="0" r="0" b="9525"/>
+            <wp:docPr id="3" name="Picture 3"/>
+            <wp:cNvGraphicFramePr>
+              <a:graphicFrameLocks xmlns:a="http://schemas.openxmlformats.org/drawingml/2006/main" noChangeAspect="1"/>
+            </wp:cNvGraphicFramePr>
+            <a:graphic xmlns:a="http://schemas.openxmlformats.org/drawingml/2006/main">
+              <a:graphicData uri="http://schemas.openxmlformats.org/drawingml/2006/picture">
+                <pic:pic xmlns:pic="http://schemas.openxmlformats.org/drawingml/2006/picture">
+                  <pic:nvPicPr>
+                    <pic:cNvPr id="1" name=""/>
+                    <pic:cNvPicPr/>
+                  </pic:nvPicPr>
+                  <pic:blipFill>
+                    <a:blip r:embed="rId7"/>
+                    <a:stretch>
+                      <a:fillRect/>
+                    </a:stretch>
+                  </pic:blipFill>
+                  <pic:spPr>
+                    <a:xfrm>
+                      <a:off x="0" y="0"/>
+                      <a:ext cx="4839375" cy="1324160"/>
+                    </a:xfrm>
+                    <a:prstGeom prst="rect">
+                      <a:avLst/>
+                    </a:prstGeom>
+                  </pic:spPr>
+                </pic:pic>
+              </a:graphicData>
+            </a:graphic>
+          </wp:inline>
+        </w:drawing>
+      </w:r>
+    </w:p>
+    <w:p>
+      <w:pPr>
+        <w:pStyle w:val="ListParagraph"/>
+        <w:numPr>
+          <w:ilvl w:val="0"/>
+          <w:numId w:val="2"/>
+        </w:numPr>
+        <w:rPr>
+          <w:bCs/>
+          <w:lang w:val="en-US"/>
+        </w:rPr>
+      </w:pPr>
+      <w:r>
+        <w:rPr>
+          <w:bCs/>
+          <w:lang w:val="en-US"/>
+        </w:rPr>
+        <w:t xml:space="preserve">We will again create </w:t>
+      </w:r>
+      <w:r>
+        <w:rPr>
+          <w:bCs/>
+          <w:lang w:val="en-US"/>
+        </w:rPr>
+        <w:t>a</w:t>
+      </w:r>
+      <w:r>
+        <w:rPr>
+          <w:bCs/>
+          <w:lang w:val="en-US"/>
+        </w:rPr>
+        <w:t xml:space="preserve"> use effect hook, which will be used to save the data into the local storage whenever the to-Do changes the state.</w:t>
+      </w:r>
+    </w:p>
+    <w:p>
+      <w:pPr>
+        <w:pStyle w:val="ListParagraph"/>
+        <w:numPr>
+          <w:ilvl w:val="0"/>
+          <w:numId w:val="2"/>
+        </w:numPr>
+        <w:rPr>
+          <w:bCs/>
+          <w:lang w:val="en-US"/>
+        </w:rPr>
+      </w:pPr>
+      <w:r>
+        <w:rPr>
+          <w:b/>
+          <w:lang w:val="en-US"/>
+        </w:rPr>
+        <w:t>Conclusion, we have 2 use effect hook, 1</w:t>
+      </w:r>
+      <w:r>
+        <w:rPr>
+          <w:b/>
+          <w:vertAlign w:val="superscript"/>
+          <w:lang w:val="en-US"/>
+        </w:rPr>
+        <w:t>st</w:t>
+      </w:r>
+      <w:r>
+        <w:rPr>
+          <w:b/>
+          <w:lang w:val="en-US"/>
+        </w:rPr>
+        <w:t xml:space="preserve"> is used to load all the previous to-dos and 2</w:t>
+      </w:r>
+      <w:r>
+        <w:rPr>
+          <w:b/>
+          <w:vertAlign w:val="superscript"/>
+          <w:lang w:val="en-US"/>
+        </w:rPr>
+        <w:t>nd</w:t>
+      </w:r>
+      <w:r>
+        <w:rPr>
+          <w:b/>
+          <w:lang w:val="en-US"/>
+        </w:rPr>
+        <w:t xml:space="preserve"> is used to save all the to-dos.</w:t>
+      </w:r>
+    </w:p>
+    <w:p>
+      <w:pPr>
+        <w:pStyle w:val="ListParagraph"/>
+        <w:numPr>
+          <w:ilvl w:val="0"/>
+          <w:numId w:val="2"/>
+        </w:numPr>
+        <w:rPr>
+          <w:bCs/>
+          <w:lang w:val="en-US"/>
+        </w:rPr>
+      </w:pPr>
+      <w:r>
+        <w:rPr>
+          <w:bCs/>
+          <w:lang w:val="en-US"/>
+        </w:rPr>
+        <w:t>Now, we will create components:</w:t>
+      </w:r>
+    </w:p>
+    <w:p>
+      <w:pPr>
+        <w:pStyle w:val="ListParagraph"/>
+        <w:numPr>
+          <w:ilvl w:val="1"/>
+          <w:numId w:val="2"/>
+        </w:numPr>
+        <w:rPr>
+          <w:bCs/>
+          <w:lang w:val="en-US"/>
+        </w:rPr>
+      </w:pPr>
+      <w:r>
+        <w:rPr>
+          <w:bCs/>
+          <w:lang w:val="en-US"/>
+        </w:rPr>
+        <w:t>Form component</w:t>
+      </w:r>
+    </w:p>
+    <w:p>
+      <w:pPr>
+        <w:pStyle w:val="ListParagraph"/>
+        <w:numPr>
+          <w:ilvl w:val="1"/>
+          <w:numId w:val="2"/>
+        </w:numPr>
+        <w:rPr>
+          <w:bCs/>
+          <w:lang w:val="en-US"/>
+        </w:rPr>
+      </w:pPr>
+      <w:r>
+        <w:rPr>
+          <w:bCs/>
+          <w:lang w:val="en-US"/>
+        </w:rPr>
+        <w:t>To-Do item component</w:t>
+      </w:r>
+    </w:p>
+    <w:p>
+      <w:pPr>
+        <w:pStyle w:val="ListParagraph"/>
+        <w:numPr>
+          <w:ilvl w:val="0"/>
+          <w:numId w:val="2"/>
+        </w:numPr>
+        <w:rPr>
+          <w:bCs/>
+          <w:lang w:val="en-US"/>
+        </w:rPr>
+      </w:pPr>
+      <w:r>
+        <w:rPr>
+          <w:bCs/>
+          <w:lang w:val="en-US"/>
+        </w:rPr>
+        <w:t>To add items we will use loop</w:t>
+      </w:r>
+      <w:r>
+        <w:rPr>
+          <w:bCs/>
+          <w:lang w:val="en-US"/>
+        </w:rPr>
+        <w:t>.</w:t>
       </w:r>
       <w:bookmarkStart w:id="0" w:name="_GoBack"/>
       <w:bookmarkEnd w:id="0"/>
@@ -570,9 +1243,9 @@
 <file path=word/numbering.xml><?xml version="1.0" encoding="utf-8"?>
 <w:numbering xmlns:wpc="http://schemas.microsoft.com/office/word/2010/wordprocessingCanvas" xmlns:mc="http://schemas.openxmlformats.org/markup-compatibility/2006" xmlns:o="urn:schemas-microsoft-com:office:office" xmlns:r="http://schemas.openxmlformats.org/officeDocument/2006/relationships" xmlns:m="http://schemas.openxmlformats.org/officeDocument/2006/math" xmlns:v="urn:schemas-microsoft-com:vml" xmlns:wp14="http://schemas.microsoft.com/office/word/2010/wordprocessingDrawing" xmlns:wp="http://schemas.openxmlformats.org/drawingml/2006/wordprocessingDrawing" xmlns:w10="urn:schemas-microsoft-com:office:word" xmlns:w="http://schemas.openxmlformats.org/wordprocessingml/2006/main" xmlns:w14="http://schemas.microsoft.com/office/word/2010/wordml" xmlns:w15="http://schemas.microsoft.com/office/word/2012/wordml" xmlns:wpg="http://schemas.microsoft.com/office/word/2010/wordprocessingGroup" xmlns:wpi="http://schemas.microsoft.com/office/word/2010/wordprocessingInk" xmlns:wne="http://schemas.microsoft.com/office/word/2006/wordml" xmlns:wps="http://schemas.microsoft.com/office/word/2010/wordprocessingShape" mc:Ignorable="w14 w15 wp14">
   <w:abstractNum w:abstractNumId="0" w15:restartNumberingAfterBreak="0">
-    <w:nsid w:val="4C2A31A0"/>
+    <w:nsid w:val="0C054A62"/>
     <w:multiLevelType w:val="hybridMultilevel"/>
-    <w:tmpl w:val="56FEE512"/>
+    <w:tmpl w:val="95D6C0EE"/>
     <w:lvl w:ilvl="0" w:tplc="4009000F">
       <w:start w:val="1"/>
       <w:numFmt w:val="decimal"/>
@@ -594,7 +1267,7 @@
         <w:ind w:left="1440" w:hanging="360"/>
       </w:pPr>
     </w:lvl>
-    <w:lvl w:ilvl="2" w:tplc="4009001B">
+    <w:lvl w:ilvl="2" w:tplc="4009001B" w:tentative="1">
       <w:start w:val="1"/>
       <w:numFmt w:val="lowerRoman"/>
       <w:lvlText w:val="%3."/>
@@ -658,7 +1331,99 @@
       </w:pPr>
     </w:lvl>
   </w:abstractNum>
+  <w:abstractNum w:abstractNumId="1" w15:restartNumberingAfterBreak="0">
+    <w:nsid w:val="4C2A31A0"/>
+    <w:multiLevelType w:val="hybridMultilevel"/>
+    <w:tmpl w:val="56FEE512"/>
+    <w:lvl w:ilvl="0" w:tplc="4009000F">
+      <w:start w:val="1"/>
+      <w:numFmt w:val="decimal"/>
+      <w:lvlText w:val="%1."/>
+      <w:lvlJc w:val="left"/>
+      <w:pPr>
+        <w:ind w:left="720" w:hanging="360"/>
+      </w:pPr>
+      <w:rPr>
+        <w:rFonts w:hint="default"/>
+      </w:rPr>
+    </w:lvl>
+    <w:lvl w:ilvl="1" w:tplc="40090019">
+      <w:start w:val="1"/>
+      <w:numFmt w:val="lowerLetter"/>
+      <w:lvlText w:val="%2."/>
+      <w:lvlJc w:val="left"/>
+      <w:pPr>
+        <w:ind w:left="1440" w:hanging="360"/>
+      </w:pPr>
+    </w:lvl>
+    <w:lvl w:ilvl="2" w:tplc="4009001B">
+      <w:start w:val="1"/>
+      <w:numFmt w:val="lowerRoman"/>
+      <w:lvlText w:val="%3."/>
+      <w:lvlJc w:val="right"/>
+      <w:pPr>
+        <w:ind w:left="2160" w:hanging="180"/>
+      </w:pPr>
+    </w:lvl>
+    <w:lvl w:ilvl="3" w:tplc="4009000F" w:tentative="1">
+      <w:start w:val="1"/>
+      <w:numFmt w:val="decimal"/>
+      <w:lvlText w:val="%4."/>
+      <w:lvlJc w:val="left"/>
+      <w:pPr>
+        <w:ind w:left="2880" w:hanging="360"/>
+      </w:pPr>
+    </w:lvl>
+    <w:lvl w:ilvl="4" w:tplc="40090019" w:tentative="1">
+      <w:start w:val="1"/>
+      <w:numFmt w:val="lowerLetter"/>
+      <w:lvlText w:val="%5."/>
+      <w:lvlJc w:val="left"/>
+      <w:pPr>
+        <w:ind w:left="3600" w:hanging="360"/>
+      </w:pPr>
+    </w:lvl>
+    <w:lvl w:ilvl="5" w:tplc="4009001B" w:tentative="1">
+      <w:start w:val="1"/>
+      <w:numFmt w:val="lowerRoman"/>
+      <w:lvlText w:val="%6."/>
+      <w:lvlJc w:val="right"/>
+      <w:pPr>
+        <w:ind w:left="4320" w:hanging="180"/>
+      </w:pPr>
+    </w:lvl>
+    <w:lvl w:ilvl="6" w:tplc="4009000F" w:tentative="1">
+      <w:start w:val="1"/>
+      <w:numFmt w:val="decimal"/>
+      <w:lvlText w:val="%7."/>
+      <w:lvlJc w:val="left"/>
+      <w:pPr>
+        <w:ind w:left="5040" w:hanging="360"/>
+      </w:pPr>
+    </w:lvl>
+    <w:lvl w:ilvl="7" w:tplc="40090019" w:tentative="1">
+      <w:start w:val="1"/>
+      <w:numFmt w:val="lowerLetter"/>
+      <w:lvlText w:val="%8."/>
+      <w:lvlJc w:val="left"/>
+      <w:pPr>
+        <w:ind w:left="5760" w:hanging="360"/>
+      </w:pPr>
+    </w:lvl>
+    <w:lvl w:ilvl="8" w:tplc="4009001B" w:tentative="1">
+      <w:start w:val="1"/>
+      <w:numFmt w:val="lowerRoman"/>
+      <w:lvlText w:val="%9."/>
+      <w:lvlJc w:val="right"/>
+      <w:pPr>
+        <w:ind w:left="6480" w:hanging="180"/>
+      </w:pPr>
+    </w:lvl>
+  </w:abstractNum>
   <w:num w:numId="1">
+    <w:abstractNumId w:val="1"/>
+  </w:num>
+  <w:num w:numId="2">
     <w:abstractNumId w:val="0"/>
   </w:num>
 </w:numbering>
@@ -1067,6 +1832,7 @@
   <w:style w:type="character" w:default="1" w:styleId="DefaultParagraphFont">
     <w:name w:val="Default Paragraph Font"/>
     <w:uiPriority w:val="1"/>
+    <w:semiHidden/>
     <w:unhideWhenUsed/>
   </w:style>
   <w:style w:type="table" w:default="1" w:styleId="TableNormal">

</xml_diff>